<commit_message>
initial commit of working mern TODOs. Maps still a work in progress.
</commit_message>
<xml_diff>
--- a/A CRUD MERN app.docx
+++ b/A CRUD MERN app.docx
@@ -98,6 +98,9 @@
     </w:p>
     <w:p>
       <w:r>
+        <w:rPr>
+          <w:noProof/>
+        </w:rPr>
         <w:drawing>
           <wp:inline distT="0" distB="0" distL="0" distR="0" wp14:anchorId="77089A0A" wp14:editId="200A5EA8">
             <wp:extent cx="4829849" cy="3762900"/>
@@ -157,7 +160,7 @@
       <w:r>
         <w:t xml:space="preserve"> using </w:t>
       </w:r>
-      <w:hyperlink r:id="rId7" w:history="1">
+      <w:hyperlink r:id="rId7" w:anchor=":~:text=MongoDB%20Install%20on%20Windows%201%20%E2%80%94%20Download%20the,need%20to%20set%20up%20MongoDB%20on...%20See%20More" w:history="1">
         <w:r>
           <w:rPr>
             <w:rStyle w:val="Hyperlink"/>
@@ -215,6 +218,141 @@
       <w:proofErr w:type="spellEnd"/>
       <w:r>
         <w:t xml:space="preserve"> to write es6 syntax &amp; still </w:t>
+      </w:r>
+    </w:p>
+    <w:p/>
+    <w:p>
+      <w:r>
+        <w:t>React Classes vs Hooks</w:t>
+      </w:r>
+    </w:p>
+    <w:p>
+      <w:pPr>
+        <w:pStyle w:val="ListParagraph"/>
+        <w:numPr>
+          <w:ilvl w:val="0"/>
+          <w:numId w:val="2"/>
+        </w:numPr>
+      </w:pPr>
+      <w:r>
+        <w:lastRenderedPageBreak/>
+        <w:drawing>
+          <wp:inline distT="0" distB="0" distL="0" distR="0" wp14:anchorId="3CA0A6F4" wp14:editId="361090FA">
+            <wp:extent cx="4387856" cy="2543175"/>
+            <wp:effectExtent l="0" t="0" r="0" b="0"/>
+            <wp:docPr id="2" name="Picture 2"/>
+            <wp:cNvGraphicFramePr>
+              <a:graphicFrameLocks xmlns:a="http://schemas.openxmlformats.org/drawingml/2006/main" noChangeAspect="1"/>
+            </wp:cNvGraphicFramePr>
+            <a:graphic xmlns:a="http://schemas.openxmlformats.org/drawingml/2006/main">
+              <a:graphicData uri="http://schemas.openxmlformats.org/drawingml/2006/picture">
+                <pic:pic xmlns:pic="http://schemas.openxmlformats.org/drawingml/2006/picture">
+                  <pic:nvPicPr>
+                    <pic:cNvPr id="1" name=""/>
+                    <pic:cNvPicPr/>
+                  </pic:nvPicPr>
+                  <pic:blipFill>
+                    <a:blip r:embed="rId8"/>
+                    <a:stretch>
+                      <a:fillRect/>
+                    </a:stretch>
+                  </pic:blipFill>
+                  <pic:spPr>
+                    <a:xfrm>
+                      <a:off x="0" y="0"/>
+                      <a:ext cx="4391407" cy="2545233"/>
+                    </a:xfrm>
+                    <a:prstGeom prst="rect">
+                      <a:avLst/>
+                    </a:prstGeom>
+                  </pic:spPr>
+                </pic:pic>
+              </a:graphicData>
+            </a:graphic>
+          </wp:inline>
+        </w:drawing>
+      </w:r>
+    </w:p>
+    <w:p>
+      <w:pPr>
+        <w:pStyle w:val="ListParagraph"/>
+        <w:numPr>
+          <w:ilvl w:val="1"/>
+          <w:numId w:val="2"/>
+        </w:numPr>
+      </w:pPr>
+      <w:r>
+        <w:t>Hooks allows:</w:t>
+      </w:r>
+    </w:p>
+    <w:p>
+      <w:pPr>
+        <w:pStyle w:val="ListParagraph"/>
+        <w:numPr>
+          <w:ilvl w:val="2"/>
+          <w:numId w:val="2"/>
+        </w:numPr>
+      </w:pPr>
+      <w:r>
+        <w:t>Add status to function components</w:t>
+      </w:r>
+    </w:p>
+    <w:p>
+      <w:pPr>
+        <w:pStyle w:val="ListParagraph"/>
+        <w:numPr>
+          <w:ilvl w:val="2"/>
+          <w:numId w:val="2"/>
+        </w:numPr>
+      </w:pPr>
+      <w:r>
+        <w:t>Abstract logic it separate functions</w:t>
+      </w:r>
+    </w:p>
+    <w:p>
+      <w:pPr>
+        <w:pStyle w:val="ListParagraph"/>
+        <w:numPr>
+          <w:ilvl w:val="1"/>
+          <w:numId w:val="2"/>
+        </w:numPr>
+      </w:pPr>
+      <w:r>
+        <w:drawing>
+          <wp:inline distT="0" distB="0" distL="0" distR="0" wp14:anchorId="10917841" wp14:editId="1DB89BC5">
+            <wp:extent cx="3536950" cy="1505471"/>
+            <wp:effectExtent l="0" t="0" r="6350" b="0"/>
+            <wp:docPr id="3" name="Picture 3"/>
+            <wp:cNvGraphicFramePr>
+              <a:graphicFrameLocks xmlns:a="http://schemas.openxmlformats.org/drawingml/2006/main" noChangeAspect="1"/>
+            </wp:cNvGraphicFramePr>
+            <a:graphic xmlns:a="http://schemas.openxmlformats.org/drawingml/2006/main">
+              <a:graphicData uri="http://schemas.openxmlformats.org/drawingml/2006/picture">
+                <pic:pic xmlns:pic="http://schemas.openxmlformats.org/drawingml/2006/picture">
+                  <pic:nvPicPr>
+                    <pic:cNvPr id="1" name=""/>
+                    <pic:cNvPicPr/>
+                  </pic:nvPicPr>
+                  <pic:blipFill>
+                    <a:blip r:embed="rId9"/>
+                    <a:stretch>
+                      <a:fillRect/>
+                    </a:stretch>
+                  </pic:blipFill>
+                  <pic:spPr>
+                    <a:xfrm>
+                      <a:off x="0" y="0"/>
+                      <a:ext cx="3547293" cy="1509874"/>
+                    </a:xfrm>
+                    <a:prstGeom prst="rect">
+                      <a:avLst/>
+                    </a:prstGeom>
+                  </pic:spPr>
+                </pic:pic>
+              </a:graphicData>
+            </a:graphic>
+          </wp:inline>
+        </w:drawing>
       </w:r>
     </w:p>
     <w:sectPr>
@@ -334,7 +472,7 @@
         <w:rFonts w:ascii="Symbol" w:eastAsiaTheme="minorHAnsi" w:hAnsi="Symbol" w:cstheme="minorBidi" w:hint="default"/>
       </w:rPr>
     </w:lvl>
-    <w:lvl w:ilvl="1" w:tplc="04090003" w:tentative="1">
+    <w:lvl w:ilvl="1" w:tplc="04090003">
       <w:start w:val="1"/>
       <w:numFmt w:val="bullet"/>
       <w:lvlText w:val="o"/>
@@ -346,7 +484,7 @@
         <w:rFonts w:ascii="Courier New" w:hAnsi="Courier New" w:cs="Courier New" w:hint="default"/>
       </w:rPr>
     </w:lvl>
-    <w:lvl w:ilvl="2" w:tplc="04090005" w:tentative="1">
+    <w:lvl w:ilvl="2" w:tplc="04090005">
       <w:start w:val="1"/>
       <w:numFmt w:val="bullet"/>
       <w:lvlText w:val=""/>

</xml_diff>